<commit_message>
Note d'installation et collection postman
</commit_message>
<xml_diff>
--- a/docs/doc_tech/Santevet_docTech_Henintsoa.docx
+++ b/docs/doc_tech/Santevet_docTech_Henintsoa.docx
@@ -646,8 +646,6 @@
           <w:szCs w:val="20"/>
         </w:rPr>
       </w:pPr>
-      <w:bookmarkStart w:id="0" w:name="_GoBack"/>
-      <w:bookmarkEnd w:id="0"/>
     </w:p>
     <w:p>
       <w:pPr>
@@ -676,27 +674,27 @@
       <w:pPr>
         <w:pStyle w:val="Titre1"/>
       </w:pPr>
-      <w:bookmarkStart w:id="1" w:name="_Toc454875413"/>
+      <w:bookmarkStart w:id="0" w:name="_Toc454875413"/>
       <w:r>
         <w:t>I – Structure projet</w:t>
       </w:r>
+      <w:bookmarkEnd w:id="0"/>
+    </w:p>
+    <w:p>
+      <w:pPr>
+        <w:pStyle w:val="Titre2"/>
+      </w:pPr>
+      <w:bookmarkStart w:id="1" w:name="_Toc454875414"/>
+      <w:r>
+        <w:t xml:space="preserve">I – 1 </w:t>
+      </w:r>
+      <w:r>
+        <w:t xml:space="preserve">Contrainte </w:t>
+      </w:r>
+      <w:r>
+        <w:t>Technique</w:t>
+      </w:r>
       <w:bookmarkEnd w:id="1"/>
-    </w:p>
-    <w:p>
-      <w:pPr>
-        <w:pStyle w:val="Titre2"/>
-      </w:pPr>
-      <w:bookmarkStart w:id="2" w:name="_Toc454875414"/>
-      <w:r>
-        <w:t xml:space="preserve">I – 1 </w:t>
-      </w:r>
-      <w:r>
-        <w:t xml:space="preserve">Contrainte </w:t>
-      </w:r>
-      <w:r>
-        <w:t>Technique</w:t>
-      </w:r>
-      <w:bookmarkEnd w:id="2"/>
     </w:p>
     <w:p>
       <w:pPr>
@@ -724,13 +722,8 @@
         <w:contextualSpacing/>
         <w:jc w:val="both"/>
       </w:pPr>
-      <w:proofErr w:type="spellStart"/>
-      <w:r>
-        <w:t>FOSRestBundle</w:t>
-      </w:r>
-      <w:proofErr w:type="spellEnd"/>
-      <w:r>
-        <w:t xml:space="preserve"> utilisé sur les web services</w:t>
+      <w:r>
+        <w:t>FOSRestBundle utilisé sur les web services</w:t>
       </w:r>
     </w:p>
     <w:p>
@@ -744,13 +737,8 @@
         <w:contextualSpacing/>
         <w:jc w:val="both"/>
       </w:pPr>
-      <w:proofErr w:type="spellStart"/>
-      <w:r>
-        <w:t>Symfony</w:t>
-      </w:r>
-      <w:proofErr w:type="spellEnd"/>
-      <w:r>
-        <w:t xml:space="preserve"> </w:t>
+      <w:r>
+        <w:t xml:space="preserve">Symfony </w:t>
       </w:r>
       <w:r>
         <w:t>2.7.14</w:t>
@@ -798,11 +786,11 @@
       <w:pPr>
         <w:pStyle w:val="Titre2"/>
       </w:pPr>
-      <w:bookmarkStart w:id="3" w:name="_Toc454875415"/>
+      <w:bookmarkStart w:id="2" w:name="_Toc454875415"/>
       <w:r>
         <w:t>I – 2 Structure projet</w:t>
       </w:r>
-      <w:bookmarkEnd w:id="3"/>
+      <w:bookmarkEnd w:id="2"/>
     </w:p>
     <w:p>
       <w:pPr>
@@ -819,14 +807,12 @@
       <w:pPr>
         <w:spacing w:after="0" w:line="360" w:lineRule="auto"/>
       </w:pPr>
-      <w:proofErr w:type="gramStart"/>
       <w:r>
         <w:rPr>
           <w:b/>
         </w:rPr>
         <w:t>./</w:t>
       </w:r>
-      <w:proofErr w:type="gramEnd"/>
       <w:r>
         <w:rPr>
           <w:b/>
@@ -837,38 +823,43 @@
         <w:rPr>
           <w:b/>
         </w:rPr>
-        <w:t xml:space="preserve"> </w:t>
-      </w:r>
-      <w:proofErr w:type="spellStart"/>
+        <w:t xml:space="preserve"> postman</w:t>
+      </w:r>
+      <w:r>
+        <w:t xml:space="preserve">: </w:t>
+      </w:r>
+      <w:r>
+        <w:t xml:space="preserve">dossier </w:t>
+      </w:r>
+      <w:r>
+        <w:t>contenant le fichier postman pour le test sur postman</w:t>
+      </w:r>
+    </w:p>
+    <w:p>
+      <w:pPr>
+        <w:spacing w:after="0" w:line="360" w:lineRule="auto"/>
+      </w:pPr>
       <w:r>
         <w:rPr>
           <w:b/>
         </w:rPr>
-        <w:t>postman</w:t>
-      </w:r>
-      <w:proofErr w:type="spellEnd"/>
-      <w:r>
-        <w:t xml:space="preserve">: </w:t>
-      </w:r>
-      <w:r>
-        <w:t xml:space="preserve">dossier </w:t>
-      </w:r>
-      <w:r>
-        <w:t xml:space="preserve">contenant le fichier </w:t>
-      </w:r>
-      <w:proofErr w:type="spellStart"/>
-      <w:r>
-        <w:t>postman</w:t>
-      </w:r>
-      <w:proofErr w:type="spellEnd"/>
-      <w:r>
-        <w:t xml:space="preserve"> pour le test sur </w:t>
-      </w:r>
-      <w:proofErr w:type="spellStart"/>
-      <w:r>
-        <w:t>postman</w:t>
-      </w:r>
-      <w:proofErr w:type="spellEnd"/>
+        <w:t>./</w:t>
+      </w:r>
+      <w:r>
+        <w:rPr>
+          <w:b/>
+        </w:rPr>
+        <w:t>docs/</w:t>
+      </w:r>
+      <w:r>
+        <w:rPr>
+          <w:b/>
+        </w:rPr>
+        <w:t>bdd</w:t>
+      </w:r>
+      <w:r>
+        <w:t> : dossier contenant le fichier sql du projet</w:t>
+      </w:r>
     </w:p>
     <w:p>
       <w:pPr>
@@ -878,65 +869,13 @@
         <w:rPr>
           <w:b/>
         </w:rPr>
-        <w:t>./</w:t>
+        <w:t>.</w:t>
       </w:r>
       <w:r>
         <w:rPr>
           <w:b/>
         </w:rPr>
-        <w:t>docs/</w:t>
-      </w:r>
-      <w:proofErr w:type="spellStart"/>
-      <w:r>
-        <w:rPr>
-          <w:b/>
-        </w:rPr>
-        <w:t>bdd</w:t>
-      </w:r>
-      <w:proofErr w:type="spellEnd"/>
-      <w:r>
-        <w:t xml:space="preserve"> : dossier contenant le fichier </w:t>
-      </w:r>
-      <w:proofErr w:type="spellStart"/>
-      <w:r>
-        <w:t>sql</w:t>
-      </w:r>
-      <w:proofErr w:type="spellEnd"/>
-      <w:r>
-        <w:t xml:space="preserve"> du projet</w:t>
-      </w:r>
-    </w:p>
-    <w:p>
-      <w:pPr>
-        <w:spacing w:after="0" w:line="360" w:lineRule="auto"/>
-      </w:pPr>
-      <w:proofErr w:type="gramStart"/>
-      <w:r>
-        <w:rPr>
-          <w:b/>
-        </w:rPr>
-        <w:t>.</w:t>
-      </w:r>
-      <w:r>
-        <w:rPr>
-          <w:b/>
-        </w:rPr>
-        <w:t>/</w:t>
-      </w:r>
-      <w:proofErr w:type="spellStart"/>
-      <w:proofErr w:type="gramEnd"/>
-      <w:r>
-        <w:rPr>
-          <w:b/>
-        </w:rPr>
-        <w:t>app</w:t>
-      </w:r>
-      <w:proofErr w:type="spellEnd"/>
-      <w:r>
-        <w:rPr>
-          <w:b/>
-        </w:rPr>
-        <w:t>/*</w:t>
+        <w:t>/app/*</w:t>
       </w:r>
       <w:r>
         <w:t> : dossier contenant les fichiers de config</w:t>
@@ -957,64 +896,36 @@
           <w:szCs w:val="24"/>
         </w:rPr>
       </w:pPr>
-      <w:proofErr w:type="spellStart"/>
       <w:r>
         <w:rPr>
           <w:rFonts w:ascii="Times New Roman" w:hAnsi="Times New Roman"/>
           <w:sz w:val="24"/>
           <w:szCs w:val="24"/>
         </w:rPr>
-        <w:t>app</w:t>
-      </w:r>
-      <w:proofErr w:type="spellEnd"/>
+        <w:t>app/config/parameters.yml : config de l</w:t>
+      </w:r>
       <w:r>
         <w:rPr>
           <w:rFonts w:ascii="Times New Roman" w:hAnsi="Times New Roman"/>
           <w:sz w:val="24"/>
           <w:szCs w:val="24"/>
         </w:rPr>
-        <w:t>/config/</w:t>
-      </w:r>
-      <w:proofErr w:type="spellStart"/>
+        <w:t>a</w:t>
+      </w:r>
       <w:r>
         <w:rPr>
           <w:rFonts w:ascii="Times New Roman" w:hAnsi="Times New Roman"/>
           <w:sz w:val="24"/>
           <w:szCs w:val="24"/>
         </w:rPr>
-        <w:t>parameters.yml</w:t>
-      </w:r>
-      <w:proofErr w:type="spellEnd"/>
+        <w:t xml:space="preserve"> base de donnée</w:t>
+      </w:r>
       <w:r>
         <w:rPr>
           <w:rFonts w:ascii="Times New Roman" w:hAnsi="Times New Roman"/>
           <w:sz w:val="24"/>
           <w:szCs w:val="24"/>
         </w:rPr>
-        <w:t> : config de l</w:t>
-      </w:r>
-      <w:r>
-        <w:rPr>
-          <w:rFonts w:ascii="Times New Roman" w:hAnsi="Times New Roman"/>
-          <w:sz w:val="24"/>
-          <w:szCs w:val="24"/>
-        </w:rPr>
-        <w:t>a</w:t>
-      </w:r>
-      <w:r>
-        <w:rPr>
-          <w:rFonts w:ascii="Times New Roman" w:hAnsi="Times New Roman"/>
-          <w:sz w:val="24"/>
-          <w:szCs w:val="24"/>
-        </w:rPr>
-        <w:t xml:space="preserve"> base de donnée</w:t>
-      </w:r>
-      <w:r>
-        <w:rPr>
-          <w:rFonts w:ascii="Times New Roman" w:hAnsi="Times New Roman"/>
-          <w:sz w:val="24"/>
-          <w:szCs w:val="24"/>
-        </w:rPr>
         <w:t>s</w:t>
       </w:r>
     </w:p>
@@ -1022,33 +933,11 @@
       <w:pPr>
         <w:spacing w:after="0" w:line="360" w:lineRule="auto"/>
       </w:pPr>
-      <w:proofErr w:type="gramStart"/>
       <w:r>
         <w:rPr>
           <w:b/>
         </w:rPr>
-        <w:t>./</w:t>
-      </w:r>
-      <w:proofErr w:type="gramEnd"/>
-      <w:r>
-        <w:rPr>
-          <w:b/>
-        </w:rPr>
-        <w:t xml:space="preserve"> </w:t>
-      </w:r>
-      <w:proofErr w:type="spellStart"/>
-      <w:r>
-        <w:rPr>
-          <w:b/>
-        </w:rPr>
-        <w:t>src</w:t>
-      </w:r>
-      <w:proofErr w:type="spellEnd"/>
-      <w:r>
-        <w:rPr>
-          <w:b/>
-        </w:rPr>
-        <w:t>/*</w:t>
+        <w:t>./ src/*</w:t>
       </w:r>
       <w:r>
         <w:t> : dossier contenant les codes sources</w:t>
@@ -1070,25 +959,15 @@
       <w:r>
         <w:t>\</w:t>
       </w:r>
-      <w:proofErr w:type="spellStart"/>
       <w:r>
         <w:t>SSOTest</w:t>
       </w:r>
       <w:r>
-        <w:t>Bundle</w:t>
-      </w:r>
-      <w:proofErr w:type="spellEnd"/>
-      <w:r>
-        <w:t>\Controller : dossier contenant le</w:t>
-      </w:r>
-      <w:r>
-        <w:t xml:space="preserve"> </w:t>
-      </w:r>
-      <w:proofErr w:type="spellStart"/>
-      <w:r>
-        <w:t>controller</w:t>
-      </w:r>
-      <w:proofErr w:type="spellEnd"/>
+        <w:t>Bundle\Controller : dossier contenant le</w:t>
+      </w:r>
+      <w:r>
+        <w:t xml:space="preserve"> controller</w:t>
+      </w:r>
     </w:p>
     <w:p>
       <w:pPr>
@@ -1106,41 +985,18 @@
       <w:r>
         <w:t>\</w:t>
       </w:r>
-      <w:proofErr w:type="spellStart"/>
-      <w:r>
-        <w:t>SSOTest</w:t>
-      </w:r>
-      <w:r>
-        <w:t>Bundle</w:t>
-      </w:r>
-      <w:proofErr w:type="spellEnd"/>
-      <w:r>
-        <w:t>\</w:t>
-      </w:r>
-      <w:proofErr w:type="spellStart"/>
-      <w:r>
-        <w:t>Entity</w:t>
-      </w:r>
-      <w:proofErr w:type="spellEnd"/>
-      <w:r>
-        <w:t> : dossier contenant le</w:t>
-      </w:r>
-      <w:r>
-        <w:t xml:space="preserve">s classes métiers </w:t>
-      </w:r>
-      <w:proofErr w:type="spellStart"/>
-      <w:r>
-        <w:t>Entity</w:t>
-      </w:r>
-      <w:proofErr w:type="spellEnd"/>
-      <w:r>
-        <w:t xml:space="preserve"> &amp; </w:t>
-      </w:r>
-      <w:proofErr w:type="spellStart"/>
+      <w:r>
+        <w:t>SSOTestBundle</w:t>
+      </w:r>
+      <w:r>
+        <w:t>\Entity : dossier contenant le</w:t>
+      </w:r>
+      <w:r>
+        <w:t xml:space="preserve">s classes métiers Entity &amp; </w:t>
+      </w:r>
       <w:r>
         <w:t>Repository</w:t>
       </w:r>
-      <w:proofErr w:type="spellEnd"/>
     </w:p>
     <w:p>
       <w:pPr>
@@ -1158,35 +1014,14 @@
       <w:r>
         <w:t>\</w:t>
       </w:r>
-      <w:proofErr w:type="spellStart"/>
-      <w:r>
-        <w:t>SSOTest</w:t>
-      </w:r>
-      <w:r>
-        <w:t>Bundle</w:t>
-      </w:r>
-      <w:proofErr w:type="spellEnd"/>
-      <w:r>
-        <w:t>\</w:t>
-      </w:r>
-      <w:proofErr w:type="spellStart"/>
-      <w:r>
-        <w:t>Resources</w:t>
-      </w:r>
-      <w:proofErr w:type="spellEnd"/>
-      <w:r>
-        <w:t> : dossier conte</w:t>
-      </w:r>
-      <w:r>
-        <w:t xml:space="preserve">nant tous les ressources dont la </w:t>
-      </w:r>
-      <w:proofErr w:type="spellStart"/>
-      <w:r>
-        <w:t>routing</w:t>
-      </w:r>
-      <w:proofErr w:type="spellEnd"/>
-      <w:r>
-        <w:t>, services</w:t>
+      <w:r>
+        <w:t>SSOTestBundle</w:t>
+      </w:r>
+      <w:r>
+        <w:t>\Resources : dossier conte</w:t>
+      </w:r>
+      <w:r>
+        <w:t>nant tous les ressources dont la routing, services</w:t>
       </w:r>
       <w:r>
         <w:t>, …</w:t>
@@ -1208,16 +1043,11 @@
       <w:r>
         <w:t>\</w:t>
       </w:r>
-      <w:proofErr w:type="spellStart"/>
       <w:r>
         <w:t>SSOTest</w:t>
       </w:r>
       <w:r>
-        <w:t>Bundle</w:t>
-      </w:r>
-      <w:proofErr w:type="spellEnd"/>
-      <w:r>
-        <w:t>\</w:t>
+        <w:t>Bundle\</w:t>
       </w:r>
       <w:r>
         <w:t>Tests : dossier contena</w:t>
@@ -1246,132 +1076,24 @@
           <w:b/>
         </w:rPr>
       </w:pPr>
-      <w:proofErr w:type="spellStart"/>
       <w:r>
         <w:rPr>
           <w:b/>
         </w:rPr>
-        <w:t>Sso_</w:t>
-      </w:r>
-      <w:proofErr w:type="gramStart"/>
-      <w:r>
+        <w:t>Sso_user(id, login, password)</w:t>
+      </w:r>
+    </w:p>
+    <w:p>
+      <w:pPr>
         <w:rPr>
           <w:b/>
         </w:rPr>
-        <w:t>user</w:t>
-      </w:r>
-      <w:proofErr w:type="spellEnd"/>
+      </w:pPr>
       <w:r>
         <w:rPr>
           <w:b/>
         </w:rPr>
-        <w:t>(</w:t>
-      </w:r>
-      <w:proofErr w:type="gramEnd"/>
-      <w:r>
-        <w:rPr>
-          <w:b/>
-        </w:rPr>
-        <w:t xml:space="preserve">id, login, </w:t>
-      </w:r>
-      <w:proofErr w:type="spellStart"/>
-      <w:r>
-        <w:rPr>
-          <w:b/>
-        </w:rPr>
-        <w:t>password</w:t>
-      </w:r>
-      <w:proofErr w:type="spellEnd"/>
-      <w:r>
-        <w:rPr>
-          <w:b/>
-        </w:rPr>
-        <w:t>)</w:t>
-      </w:r>
-    </w:p>
-    <w:p>
-      <w:pPr>
-        <w:rPr>
-          <w:b/>
-        </w:rPr>
-      </w:pPr>
-      <w:proofErr w:type="spellStart"/>
-      <w:proofErr w:type="gramStart"/>
-      <w:r>
-        <w:rPr>
-          <w:b/>
-        </w:rPr>
-        <w:t>Token</w:t>
-      </w:r>
-      <w:proofErr w:type="spellEnd"/>
-      <w:r>
-        <w:rPr>
-          <w:b/>
-        </w:rPr>
-        <w:t>(</w:t>
-      </w:r>
-      <w:proofErr w:type="gramEnd"/>
-      <w:r>
-        <w:rPr>
-          <w:b/>
-        </w:rPr>
-        <w:t xml:space="preserve">id, </w:t>
-      </w:r>
-      <w:proofErr w:type="spellStart"/>
-      <w:r>
-        <w:rPr>
-          <w:b/>
-        </w:rPr>
-        <w:t>sso_user_id</w:t>
-      </w:r>
-      <w:proofErr w:type="spellEnd"/>
-      <w:r>
-        <w:rPr>
-          <w:b/>
-        </w:rPr>
-        <w:t xml:space="preserve">, </w:t>
-      </w:r>
-      <w:proofErr w:type="spellStart"/>
-      <w:r>
-        <w:rPr>
-          <w:b/>
-        </w:rPr>
-        <w:t>token_session</w:t>
-      </w:r>
-      <w:proofErr w:type="spellEnd"/>
-      <w:r>
-        <w:rPr>
-          <w:b/>
-        </w:rPr>
-        <w:t xml:space="preserve">, </w:t>
-      </w:r>
-      <w:proofErr w:type="spellStart"/>
-      <w:r>
-        <w:rPr>
-          <w:b/>
-        </w:rPr>
-        <w:t>validity</w:t>
-      </w:r>
-      <w:proofErr w:type="spellEnd"/>
-      <w:r>
-        <w:rPr>
-          <w:b/>
-        </w:rPr>
-        <w:t xml:space="preserve">, </w:t>
-      </w:r>
-      <w:proofErr w:type="spellStart"/>
-      <w:r>
-        <w:rPr>
-          <w:b/>
-        </w:rPr>
-        <w:t>ssid_id</w:t>
-      </w:r>
-      <w:proofErr w:type="spellEnd"/>
-      <w:r>
-        <w:rPr>
-          <w:b/>
-        </w:rPr>
-        <w:t>)</w:t>
+        <w:t>Token(id, sso_user_id, token_session, validity, ssid_id)</w:t>
       </w:r>
     </w:p>
     <w:p>
@@ -1382,13 +1104,8 @@
           <w:numId w:val="22"/>
         </w:numPr>
       </w:pPr>
-      <w:proofErr w:type="spellStart"/>
-      <w:r>
-        <w:t>SSO_User</w:t>
-      </w:r>
-      <w:proofErr w:type="spellEnd"/>
-      <w:r>
-        <w:t> : table qui contient les utilisateurs</w:t>
+      <w:r>
+        <w:t>SSO_User : table qui contient les utilisateurs</w:t>
       </w:r>
     </w:p>
     <w:p>
@@ -1423,13 +1140,8 @@
           <w:numId w:val="22"/>
         </w:numPr>
       </w:pPr>
-      <w:proofErr w:type="spellStart"/>
-      <w:r>
-        <w:t>Password</w:t>
-      </w:r>
-      <w:proofErr w:type="spellEnd"/>
-      <w:r>
-        <w:t> : mot de passe de l’utilisateur</w:t>
+      <w:r>
+        <w:t>Password : mot de passe de l’utilisateur</w:t>
       </w:r>
     </w:p>
     <w:p>
@@ -1440,21 +1152,8 @@
           <w:numId w:val="22"/>
         </w:numPr>
       </w:pPr>
-      <w:proofErr w:type="spellStart"/>
-      <w:r>
-        <w:t>Token</w:t>
-      </w:r>
-      <w:proofErr w:type="spellEnd"/>
-      <w:r>
-        <w:t xml:space="preserve"> : table qui contient les </w:t>
-      </w:r>
-      <w:proofErr w:type="spellStart"/>
-      <w:r>
-        <w:t>token</w:t>
-      </w:r>
-      <w:proofErr w:type="spellEnd"/>
-      <w:r>
-        <w:t xml:space="preserve"> pour un utilisateur</w:t>
+      <w:r>
+        <w:t>Token : table qui contient les token pour un utilisateur</w:t>
       </w:r>
     </w:p>
     <w:p>
@@ -1466,13 +1165,8 @@
         </w:numPr>
       </w:pPr>
       <w:r>
-        <w:t xml:space="preserve">Id : id du </w:t>
-      </w:r>
-      <w:proofErr w:type="spellStart"/>
-      <w:r>
-        <w:t>token</w:t>
-      </w:r>
-      <w:proofErr w:type="spellEnd"/>
+        <w:t>Id : id du token</w:t>
+      </w:r>
     </w:p>
     <w:p>
       <w:pPr>
@@ -1482,27 +1176,9 @@
           <w:numId w:val="22"/>
         </w:numPr>
       </w:pPr>
-      <w:proofErr w:type="spellStart"/>
-      <w:r>
-        <w:t>Sso_user_id</w:t>
-      </w:r>
-      <w:proofErr w:type="spellEnd"/>
-      <w:r>
-        <w:t xml:space="preserve"> : id de l’utilisateur </w:t>
-      </w:r>
-      <w:proofErr w:type="spellStart"/>
-      <w:r>
-        <w:t>proprietaire</w:t>
-      </w:r>
-      <w:proofErr w:type="spellEnd"/>
-      <w:r>
-        <w:t xml:space="preserve"> du </w:t>
-      </w:r>
-      <w:proofErr w:type="spellStart"/>
-      <w:r>
-        <w:t>token</w:t>
-      </w:r>
-      <w:proofErr w:type="spellEnd"/>
+      <w:r>
+        <w:t>Sso_user_id : id de l’utilisateur proprietaire du token</w:t>
+      </w:r>
     </w:p>
     <w:p>
       <w:pPr>
@@ -1512,19 +1188,9 @@
           <w:numId w:val="22"/>
         </w:numPr>
       </w:pPr>
-      <w:proofErr w:type="spellStart"/>
-      <w:r>
-        <w:t>Token_session</w:t>
-      </w:r>
-      <w:proofErr w:type="spellEnd"/>
-      <w:r>
-        <w:t xml:space="preserve"> : valeur du </w:t>
-      </w:r>
-      <w:proofErr w:type="spellStart"/>
-      <w:r>
-        <w:t>token</w:t>
-      </w:r>
-      <w:proofErr w:type="spellEnd"/>
+      <w:r>
+        <w:t>Token_session : valeur du token</w:t>
+      </w:r>
     </w:p>
     <w:p>
       <w:pPr>
@@ -1534,19 +1200,9 @@
           <w:numId w:val="22"/>
         </w:numPr>
       </w:pPr>
-      <w:proofErr w:type="spellStart"/>
-      <w:r>
-        <w:t>Validity</w:t>
-      </w:r>
-      <w:proofErr w:type="spellEnd"/>
-      <w:r>
-        <w:t xml:space="preserve"> : date d’expiration du </w:t>
-      </w:r>
-      <w:proofErr w:type="spellStart"/>
-      <w:r>
-        <w:t>token</w:t>
-      </w:r>
-      <w:proofErr w:type="spellEnd"/>
+      <w:r>
+        <w:t>Validity : date d’expiration du token</w:t>
+      </w:r>
     </w:p>
     <w:p>
       <w:pPr>
@@ -1556,29 +1212,8 @@
           <w:numId w:val="22"/>
         </w:numPr>
       </w:pPr>
-      <w:proofErr w:type="spellStart"/>
-      <w:r>
-        <w:t>Ssid_id</w:t>
-      </w:r>
-      <w:proofErr w:type="spellEnd"/>
-      <w:r>
-        <w:t xml:space="preserve"> : id de la session parent s’il s’agit d’un </w:t>
-      </w:r>
-      <w:proofErr w:type="spellStart"/>
-      <w:r>
-        <w:t>token</w:t>
-      </w:r>
-      <w:proofErr w:type="spellEnd"/>
-      <w:r>
-        <w:t xml:space="preserve"> temporaire, </w:t>
-      </w:r>
-      <w:proofErr w:type="spellStart"/>
-      <w:r>
-        <w:t>null</w:t>
-      </w:r>
-      <w:proofErr w:type="spellEnd"/>
-      <w:r>
-        <w:t xml:space="preserve"> si c’est une session</w:t>
+      <w:r>
+        <w:t>Ssid_id : id de la session parent s’il s’agit d’un token temporaire, null si c’est une session</w:t>
       </w:r>
     </w:p>
     <w:p>
@@ -1594,14 +1229,14 @@
           <w:lang w:val="en-US"/>
         </w:rPr>
       </w:pPr>
-      <w:bookmarkStart w:id="4" w:name="_Toc454875416"/>
+      <w:bookmarkStart w:id="3" w:name="_Toc454875416"/>
       <w:r>
         <w:rPr>
           <w:lang w:val="en-US"/>
         </w:rPr>
         <w:t>I – 3 Test</w:t>
       </w:r>
-      <w:bookmarkEnd w:id="4"/>
+      <w:bookmarkEnd w:id="3"/>
     </w:p>
     <w:p>
       <w:pPr>
@@ -1637,29 +1272,17 @@
       <w:r>
         <w:t>Importer le fichier ‘</w:t>
       </w:r>
-      <w:proofErr w:type="spellStart"/>
       <w:r>
         <w:t>Santevet.postman_collection.json</w:t>
       </w:r>
-      <w:proofErr w:type="spellEnd"/>
       <w:r>
         <w:t>’ qui se trouve dans le dossier ‘</w:t>
       </w:r>
-      <w:proofErr w:type="spellStart"/>
       <w:r>
         <w:t>postman</w:t>
       </w:r>
-      <w:proofErr w:type="spellEnd"/>
-      <w:r>
-        <w:t>’ dans l’extension chrome ‘</w:t>
-      </w:r>
-      <w:proofErr w:type="spellStart"/>
-      <w:r>
-        <w:t>postman</w:t>
-      </w:r>
-      <w:proofErr w:type="spellEnd"/>
-      <w:r>
-        <w:t>’</w:t>
+      <w:r>
+        <w:t>’ dans l’extension chrome ‘postman’</w:t>
       </w:r>
       <w:r>
         <w:t>.</w:t>
@@ -1676,13 +1299,8 @@
         <w:ind w:left="567" w:hanging="283"/>
       </w:pPr>
       <w:r>
-        <w:t xml:space="preserve"> Cliquer sur le bouton Import en haut à gauche de </w:t>
-      </w:r>
-      <w:proofErr w:type="spellStart"/>
-      <w:r>
-        <w:t>postman</w:t>
-      </w:r>
-      <w:proofErr w:type="spellEnd"/>
+        <w:t xml:space="preserve"> Cliquer sur le bouton Import en haut à gauche de postman</w:t>
+      </w:r>
     </w:p>
     <w:p>
       <w:pPr>
@@ -1709,34 +1327,13 @@
         <w:ind w:left="567" w:hanging="283"/>
       </w:pPr>
       <w:r>
-        <w:t>Aller dans l’onglet Collection en dessous de ‘</w:t>
-      </w:r>
-      <w:proofErr w:type="spellStart"/>
-      <w:r>
-        <w:t>Search</w:t>
-      </w:r>
-      <w:proofErr w:type="spellEnd"/>
-      <w:r>
-        <w:t xml:space="preserve">’ et on a un dossier contenant la collection </w:t>
-      </w:r>
-      <w:proofErr w:type="spellStart"/>
-      <w:r>
-        <w:t>ssotest</w:t>
-      </w:r>
-      <w:proofErr w:type="spellEnd"/>
-      <w:r>
-        <w:t xml:space="preserve"> </w:t>
-      </w:r>
-      <w:r>
-        <w:t xml:space="preserve"> avec les 2 </w:t>
-      </w:r>
-      <w:proofErr w:type="spellStart"/>
-      <w:r>
-        <w:t>requests</w:t>
-      </w:r>
-      <w:proofErr w:type="spellEnd"/>
-      <w:r>
-        <w:t xml:space="preserve"> WS</w:t>
+        <w:t xml:space="preserve">Aller dans l’onglet Collection en dessous de ‘Search’ et on a un dossier contenant la collection </w:t>
+      </w:r>
+      <w:r>
+        <w:t xml:space="preserve">ssotest </w:t>
+      </w:r>
+      <w:r>
+        <w:t xml:space="preserve"> avec les 2 requests WS</w:t>
       </w:r>
     </w:p>
     <w:p>
@@ -1750,15 +1347,7 @@
         <w:ind w:left="567" w:hanging="283"/>
       </w:pPr>
       <w:r>
-        <w:t xml:space="preserve">Cliquer sur l’une des 2 </w:t>
-      </w:r>
-      <w:proofErr w:type="spellStart"/>
-      <w:r>
-        <w:t>requests</w:t>
-      </w:r>
-      <w:proofErr w:type="spellEnd"/>
-      <w:r>
-        <w:t xml:space="preserve"> et changer l’url par celle du local (par exemple : </w:t>
+        <w:t xml:space="preserve">Cliquer sur l’une des 2 requests et changer l’url par celle du local (par exemple : </w:t>
       </w:r>
       <w:r>
         <w:t xml:space="preserve">ici on a </w:t>
@@ -1798,15 +1387,7 @@
         <w:ind w:left="567" w:hanging="283"/>
       </w:pPr>
       <w:r>
-        <w:t>Cliquer sur ‘</w:t>
-      </w:r>
-      <w:proofErr w:type="spellStart"/>
-      <w:r>
-        <w:t>Send</w:t>
-      </w:r>
-      <w:proofErr w:type="spellEnd"/>
-      <w:r>
-        <w:t xml:space="preserve">’ pour exécuter </w:t>
+        <w:t xml:space="preserve">Cliquer sur ‘Send’ pour exécuter </w:t>
       </w:r>
     </w:p>
     <w:p>
@@ -1825,7 +1406,13 @@
         <w:t xml:space="preserve">– 3 – 2 </w:t>
       </w:r>
       <w:r>
-        <w:t xml:space="preserve"> Test unitaire &amp; fonctionnel</w:t>
+        <w:t xml:space="preserve"> </w:t>
+      </w:r>
+      <w:r>
+        <w:t xml:space="preserve">Installation du projet et </w:t>
+      </w:r>
+      <w:r>
+        <w:t>Test unitaire &amp; fonctionnel</w:t>
       </w:r>
       <w:r>
         <w:t xml:space="preserve"> symfony2</w:t>
@@ -1833,21 +1420,53 @@
     </w:p>
     <w:p>
       <w:pPr>
+        <w:ind w:firstLine="708"/>
+        <w:rPr>
+          <w:lang w:val="en-US"/>
+        </w:rPr>
+      </w:pPr>
+      <w:r>
+        <w:rPr>
+          <w:lang w:val="en-US"/>
+        </w:rPr>
+        <w:t xml:space="preserve">Pour installé les bundles tiers, il faut lancer </w:t>
+      </w:r>
+      <w:r>
+        <w:rPr>
+          <w:lang w:val="en-US"/>
+        </w:rPr>
+        <w:t>“</w:t>
+      </w:r>
+      <w:r>
+        <w:rPr>
+          <w:lang w:val="en-US"/>
+        </w:rPr>
+        <w:t>composer update</w:t>
+      </w:r>
+      <w:r>
+        <w:rPr>
+          <w:lang w:val="en-US"/>
+        </w:rPr>
+        <w:t xml:space="preserve">” à la racine du </w:t>
+      </w:r>
+      <w:bookmarkStart w:id="4" w:name="_GoBack"/>
+      <w:bookmarkEnd w:id="4"/>
+      <w:r>
+        <w:rPr>
+          <w:lang w:val="en-US"/>
+        </w:rPr>
+        <w:t>projet</w:t>
+      </w:r>
+    </w:p>
+    <w:p>
+      <w:pPr>
         <w:spacing w:before="240" w:line="360" w:lineRule="auto"/>
       </w:pPr>
       <w:r>
         <w:tab/>
       </w:r>
       <w:r>
-        <w:t xml:space="preserve">Installer </w:t>
-      </w:r>
-      <w:proofErr w:type="spellStart"/>
-      <w:r>
-        <w:t>PHPUnit</w:t>
-      </w:r>
-      <w:proofErr w:type="spellEnd"/>
-      <w:r>
-        <w:t xml:space="preserve"> 3.5.11 ou une version ultérieure</w:t>
+        <w:t>Installer PHPUnit 3.5.11 ou une version ultérieure</w:t>
       </w:r>
     </w:p>
     <w:p>
@@ -1876,21 +1495,8 @@
         <w:t xml:space="preserve"> et aller dans la racine du projet, puis</w:t>
       </w:r>
       <w:r>
-        <w:t xml:space="preserve"> exécuter  la commande ‘</w:t>
-      </w:r>
-      <w:proofErr w:type="spellStart"/>
-      <w:r>
-        <w:t>phpunit</w:t>
-      </w:r>
-      <w:proofErr w:type="spellEnd"/>
-      <w:r>
-        <w:t xml:space="preserve"> -c  </w:t>
-      </w:r>
-      <w:proofErr w:type="spellStart"/>
-      <w:r>
-        <w:t>app</w:t>
-      </w:r>
-      <w:proofErr w:type="spellEnd"/>
+        <w:t xml:space="preserve"> exécuter  la commande ‘phpunit -c  app</w:t>
+      </w:r>
       <w:r>
         <w:t>/</w:t>
       </w:r>
@@ -1969,7 +1575,7 @@
           <w:rPr>
             <w:noProof/>
           </w:rPr>
-          <w:t>3</w:t>
+          <w:t>4</w:t>
         </w:r>
         <w:r>
           <w:fldChar w:fldCharType="end"/>
@@ -5776,7 +5382,7 @@
 </file>
 
 <file path=customXml/itemProps1.xml><?xml version="1.0" encoding="utf-8"?>
-<ds:datastoreItem xmlns:ds="http://schemas.openxmlformats.org/officeDocument/2006/customXml" ds:itemID="{12027CE5-7A7E-481C-9ADD-2588ED2F273B}">
+<ds:datastoreItem xmlns:ds="http://schemas.openxmlformats.org/officeDocument/2006/customXml" ds:itemID="{F6A10558-CF05-4457-A961-72DB81960F14}">
   <ds:schemaRefs>
     <ds:schemaRef ds:uri="http://schemas.openxmlformats.org/officeDocument/2006/bibliography"/>
   </ds:schemaRefs>

</xml_diff>